<commit_message>
Ejercicio 3 P2 cpa
</commit_message>
<xml_diff>
--- a/3º/CPA/Practica 2 CPA 2023.docx
+++ b/3º/CPA/Practica 2 CPA 2023.docx
@@ -260,7 +260,7 @@
               <w:color w:val="4472C4" w:themeColor="accent1"/>
             </w:rPr>
             <w:drawing>
-              <wp:anchor distT="0" distB="0" distL="114300" distR="114300" simplePos="0" relativeHeight="251658240" behindDoc="1" locked="0" layoutInCell="1" allowOverlap="1" wp14:anchorId="5852D284" wp14:editId="0FB14162">
+              <wp:anchor distT="0" distB="0" distL="114300" distR="114300" simplePos="0" relativeHeight="251658240" behindDoc="1" locked="0" layoutInCell="1" allowOverlap="1" wp14:anchorId="5852D284" wp14:editId="6B4CA223">
                 <wp:simplePos x="0" y="0"/>
                 <wp:positionH relativeFrom="margin">
                   <wp:posOffset>738505</wp:posOffset>
@@ -433,22 +433,9 @@
           <w:sz w:val="24"/>
           <w:szCs w:val="24"/>
         </w:rPr>
-        <w:t>pixel, xx, yy, ncalls, raydir</w:t>
-      </w:r>
-      <w:r>
-        <w:rPr>
-          <w:sz w:val="24"/>
-          <w:szCs w:val="24"/>
-        </w:rPr>
-        <w:t xml:space="preserve"> </w:t>
-      </w:r>
-      <w:r>
-        <w:rPr>
-          <w:sz w:val="24"/>
-          <w:szCs w:val="24"/>
-        </w:rPr>
-        <w:t xml:space="preserve">ya que son las que se van a modificar, y por otro lado hay que hacer un reduction de la variable </w:t>
-      </w:r>
+        <w:t xml:space="preserve">pixel, </w:t>
+      </w:r>
+      <w:proofErr w:type="spellStart"/>
       <w:r>
         <w:rPr>
           <w:b/>
@@ -458,22 +445,9 @@
           <w:sz w:val="24"/>
           <w:szCs w:val="24"/>
         </w:rPr>
-        <w:t>ncalls_line</w:t>
-      </w:r>
-      <w:r>
-        <w:rPr>
-          <w:sz w:val="24"/>
-          <w:szCs w:val="24"/>
-        </w:rPr>
-        <w:t xml:space="preserve"> ya que tenemos un operador +=.</w:t>
-      </w:r>
-      <w:r>
-        <w:rPr>
-          <w:sz w:val="24"/>
-          <w:szCs w:val="24"/>
-        </w:rPr>
-        <w:t xml:space="preserve"> En este caso no hay que hacer private la variable </w:t>
-      </w:r>
+        <w:t>xx</w:t>
+      </w:r>
+      <w:proofErr w:type="spellEnd"/>
       <w:r>
         <w:rPr>
           <w:b/>
@@ -483,14 +457,193 @@
           <w:sz w:val="24"/>
           <w:szCs w:val="24"/>
         </w:rPr>
+        <w:t xml:space="preserve">, </w:t>
+      </w:r>
+      <w:proofErr w:type="spellStart"/>
+      <w:r>
+        <w:rPr>
+          <w:b/>
+          <w:bCs/>
+          <w:i/>
+          <w:iCs/>
+          <w:sz w:val="24"/>
+          <w:szCs w:val="24"/>
+        </w:rPr>
+        <w:t>yy</w:t>
+      </w:r>
+      <w:proofErr w:type="spellEnd"/>
+      <w:r>
+        <w:rPr>
+          <w:b/>
+          <w:bCs/>
+          <w:i/>
+          <w:iCs/>
+          <w:sz w:val="24"/>
+          <w:szCs w:val="24"/>
+        </w:rPr>
+        <w:t xml:space="preserve">, </w:t>
+      </w:r>
+      <w:proofErr w:type="spellStart"/>
+      <w:r>
+        <w:rPr>
+          <w:b/>
+          <w:bCs/>
+          <w:i/>
+          <w:iCs/>
+          <w:sz w:val="24"/>
+          <w:szCs w:val="24"/>
+        </w:rPr>
+        <w:t>ncalls</w:t>
+      </w:r>
+      <w:proofErr w:type="spellEnd"/>
+      <w:r>
+        <w:rPr>
+          <w:b/>
+          <w:bCs/>
+          <w:i/>
+          <w:iCs/>
+          <w:sz w:val="24"/>
+          <w:szCs w:val="24"/>
+        </w:rPr>
+        <w:t xml:space="preserve">, </w:t>
+      </w:r>
+      <w:proofErr w:type="spellStart"/>
+      <w:r>
+        <w:rPr>
+          <w:b/>
+          <w:bCs/>
+          <w:i/>
+          <w:iCs/>
+          <w:sz w:val="24"/>
+          <w:szCs w:val="24"/>
+        </w:rPr>
+        <w:t>raydir</w:t>
+      </w:r>
+      <w:proofErr w:type="spellEnd"/>
+      <w:r>
+        <w:rPr>
+          <w:sz w:val="24"/>
+          <w:szCs w:val="24"/>
+        </w:rPr>
+        <w:t xml:space="preserve"> </w:t>
+      </w:r>
+      <w:r>
+        <w:rPr>
+          <w:sz w:val="24"/>
+          <w:szCs w:val="24"/>
+        </w:rPr>
+        <w:t xml:space="preserve">ya que son las que se van a modificar, y por otro lado hay que hacer un </w:t>
+      </w:r>
+      <w:proofErr w:type="spellStart"/>
+      <w:r>
+        <w:rPr>
+          <w:sz w:val="24"/>
+          <w:szCs w:val="24"/>
+        </w:rPr>
+        <w:t>reduction</w:t>
+      </w:r>
+      <w:proofErr w:type="spellEnd"/>
+      <w:r>
+        <w:rPr>
+          <w:sz w:val="24"/>
+          <w:szCs w:val="24"/>
+        </w:rPr>
+        <w:t xml:space="preserve"> de la variable </w:t>
+      </w:r>
+      <w:proofErr w:type="spellStart"/>
+      <w:r>
+        <w:rPr>
+          <w:b/>
+          <w:bCs/>
+          <w:i/>
+          <w:iCs/>
+          <w:sz w:val="24"/>
+          <w:szCs w:val="24"/>
+        </w:rPr>
         <w:t>ncalls_line</w:t>
       </w:r>
-      <w:r>
-        <w:rPr>
-          <w:sz w:val="24"/>
-          <w:szCs w:val="24"/>
-        </w:rPr>
-        <w:t xml:space="preserve"> porque en este for, la variable ya esta inicializada.</w:t>
+      <w:proofErr w:type="spellEnd"/>
+      <w:r>
+        <w:rPr>
+          <w:sz w:val="24"/>
+          <w:szCs w:val="24"/>
+        </w:rPr>
+        <w:t xml:space="preserve"> ya que tenemos un operador +=.</w:t>
+      </w:r>
+      <w:r>
+        <w:rPr>
+          <w:sz w:val="24"/>
+          <w:szCs w:val="24"/>
+        </w:rPr>
+        <w:t xml:space="preserve"> En este caso no hay que hacer </w:t>
+      </w:r>
+      <w:proofErr w:type="spellStart"/>
+      <w:r>
+        <w:rPr>
+          <w:sz w:val="24"/>
+          <w:szCs w:val="24"/>
+        </w:rPr>
+        <w:t>private</w:t>
+      </w:r>
+      <w:proofErr w:type="spellEnd"/>
+      <w:r>
+        <w:rPr>
+          <w:sz w:val="24"/>
+          <w:szCs w:val="24"/>
+        </w:rPr>
+        <w:t xml:space="preserve"> la variable </w:t>
+      </w:r>
+      <w:proofErr w:type="spellStart"/>
+      <w:r>
+        <w:rPr>
+          <w:b/>
+          <w:bCs/>
+          <w:i/>
+          <w:iCs/>
+          <w:sz w:val="24"/>
+          <w:szCs w:val="24"/>
+        </w:rPr>
+        <w:t>ncalls_line</w:t>
+      </w:r>
+      <w:proofErr w:type="spellEnd"/>
+      <w:r>
+        <w:rPr>
+          <w:sz w:val="24"/>
+          <w:szCs w:val="24"/>
+        </w:rPr>
+        <w:t xml:space="preserve"> porque en este </w:t>
+      </w:r>
+      <w:proofErr w:type="spellStart"/>
+      <w:r>
+        <w:rPr>
+          <w:sz w:val="24"/>
+          <w:szCs w:val="24"/>
+        </w:rPr>
+        <w:t>for</w:t>
+      </w:r>
+      <w:proofErr w:type="spellEnd"/>
+      <w:r>
+        <w:rPr>
+          <w:sz w:val="24"/>
+          <w:szCs w:val="24"/>
+        </w:rPr>
+        <w:t xml:space="preserve">, la variable ya </w:t>
+      </w:r>
+      <w:proofErr w:type="spellStart"/>
+      <w:r>
+        <w:rPr>
+          <w:sz w:val="24"/>
+          <w:szCs w:val="24"/>
+        </w:rPr>
+        <w:t>esta</w:t>
+      </w:r>
+      <w:proofErr w:type="spellEnd"/>
+      <w:r>
+        <w:rPr>
+          <w:sz w:val="24"/>
+          <w:szCs w:val="24"/>
+        </w:rPr>
+        <w:t xml:space="preserve"> inicializada.</w:t>
       </w:r>
     </w:p>
     <w:p>
@@ -753,8 +906,25 @@
           <w:sz w:val="24"/>
           <w:szCs w:val="24"/>
         </w:rPr>
-        <w:t xml:space="preserve">En este ejercicio teníamos que paralelizar el bucle externo, por lo que las cosas cambian un poco. Al estar en el bucle externo también entra la parte con los if. También podemos observar que </w:t>
-      </w:r>
+        <w:t xml:space="preserve">En este ejercicio teníamos que paralelizar el bucle externo, por lo que las cosas cambian un poco. Al estar en el bucle externo también entra la parte con los </w:t>
+      </w:r>
+      <w:proofErr w:type="spellStart"/>
+      <w:r>
+        <w:rPr>
+          <w:sz w:val="24"/>
+          <w:szCs w:val="24"/>
+        </w:rPr>
+        <w:t>if</w:t>
+      </w:r>
+      <w:proofErr w:type="spellEnd"/>
+      <w:r>
+        <w:rPr>
+          <w:sz w:val="24"/>
+          <w:szCs w:val="24"/>
+        </w:rPr>
+        <w:t xml:space="preserve">. También podemos observar que </w:t>
+      </w:r>
+      <w:proofErr w:type="spellStart"/>
       <w:r>
         <w:rPr>
           <w:b/>
@@ -766,12 +936,29 @@
         </w:rPr>
         <w:t>ncalls_line</w:t>
       </w:r>
-      <w:r>
-        <w:rPr>
-          <w:sz w:val="24"/>
-          <w:szCs w:val="24"/>
-        </w:rPr>
-        <w:t xml:space="preserve"> se inicializa en este bucle por lo que no hay que ponerlo como reduction esta vez. </w:t>
+      <w:proofErr w:type="spellEnd"/>
+      <w:r>
+        <w:rPr>
+          <w:sz w:val="24"/>
+          <w:szCs w:val="24"/>
+        </w:rPr>
+        <w:t xml:space="preserve"> se inicializa en este bucle por lo que no hay que ponerlo como </w:t>
+      </w:r>
+      <w:proofErr w:type="spellStart"/>
+      <w:r>
+        <w:rPr>
+          <w:sz w:val="24"/>
+          <w:szCs w:val="24"/>
+        </w:rPr>
+        <w:t>reduction</w:t>
+      </w:r>
+      <w:proofErr w:type="spellEnd"/>
+      <w:r>
+        <w:rPr>
+          <w:sz w:val="24"/>
+          <w:szCs w:val="24"/>
+        </w:rPr>
+        <w:t xml:space="preserve"> esta vez. </w:t>
       </w:r>
       <w:r>
         <w:rPr>
@@ -780,6 +967,7 @@
         </w:rPr>
         <w:t xml:space="preserve">El único cambio significativo en este apartado es el ya comentado, </w:t>
       </w:r>
+      <w:proofErr w:type="spellStart"/>
       <w:r>
         <w:rPr>
           <w:b/>
@@ -791,12 +979,45 @@
         </w:rPr>
         <w:t>ncalls_line</w:t>
       </w:r>
-      <w:r>
-        <w:rPr>
-          <w:sz w:val="24"/>
-          <w:szCs w:val="24"/>
-        </w:rPr>
-        <w:t xml:space="preserve"> deja de ser reduction y se convierte en private, y también añadimos la variable </w:t>
+      <w:proofErr w:type="spellEnd"/>
+      <w:r>
+        <w:rPr>
+          <w:sz w:val="24"/>
+          <w:szCs w:val="24"/>
+        </w:rPr>
+        <w:t xml:space="preserve"> deja de ser </w:t>
+      </w:r>
+      <w:proofErr w:type="spellStart"/>
+      <w:r>
+        <w:rPr>
+          <w:sz w:val="24"/>
+          <w:szCs w:val="24"/>
+        </w:rPr>
+        <w:t>reduction</w:t>
+      </w:r>
+      <w:proofErr w:type="spellEnd"/>
+      <w:r>
+        <w:rPr>
+          <w:sz w:val="24"/>
+          <w:szCs w:val="24"/>
+        </w:rPr>
+        <w:t xml:space="preserve"> y se convierte en </w:t>
+      </w:r>
+      <w:proofErr w:type="spellStart"/>
+      <w:r>
+        <w:rPr>
+          <w:sz w:val="24"/>
+          <w:szCs w:val="24"/>
+        </w:rPr>
+        <w:t>private</w:t>
+      </w:r>
+      <w:proofErr w:type="spellEnd"/>
+      <w:r>
+        <w:rPr>
+          <w:sz w:val="24"/>
+          <w:szCs w:val="24"/>
+        </w:rPr>
+        <w:t xml:space="preserve">, y también añadimos la variable </w:t>
       </w:r>
       <w:r>
         <w:rPr>
@@ -814,7 +1035,39 @@
           <w:sz w:val="24"/>
           <w:szCs w:val="24"/>
         </w:rPr>
-        <w:t xml:space="preserve"> a private ya que se utiliza en el for interno.</w:t>
+        <w:t xml:space="preserve"> a </w:t>
+      </w:r>
+      <w:proofErr w:type="spellStart"/>
+      <w:r>
+        <w:rPr>
+          <w:sz w:val="24"/>
+          <w:szCs w:val="24"/>
+        </w:rPr>
+        <w:t>private</w:t>
+      </w:r>
+      <w:proofErr w:type="spellEnd"/>
+      <w:r>
+        <w:rPr>
+          <w:sz w:val="24"/>
+          <w:szCs w:val="24"/>
+        </w:rPr>
+        <w:t xml:space="preserve"> ya que se utiliza en el </w:t>
+      </w:r>
+      <w:proofErr w:type="spellStart"/>
+      <w:r>
+        <w:rPr>
+          <w:sz w:val="24"/>
+          <w:szCs w:val="24"/>
+        </w:rPr>
+        <w:t>for</w:t>
+      </w:r>
+      <w:proofErr w:type="spellEnd"/>
+      <w:r>
+        <w:rPr>
+          <w:sz w:val="24"/>
+          <w:szCs w:val="24"/>
+        </w:rPr>
+        <w:t xml:space="preserve"> interno.</w:t>
       </w:r>
     </w:p>
     <w:p>
@@ -1180,6 +1433,168 @@
         </w:rPr>
         <w:t>En el caso de RAYP1</w:t>
       </w:r>
+      <w:r>
+        <w:rPr>
+          <w:sz w:val="24"/>
+          <w:szCs w:val="24"/>
+        </w:rPr>
+        <w:t xml:space="preserve"> podemos observar que la opción que mejor resultado nos da es la de “Dynamic”, con 8,41s. En segundo lugar iría “</w:t>
+      </w:r>
+      <w:proofErr w:type="spellStart"/>
+      <w:r>
+        <w:rPr>
+          <w:sz w:val="24"/>
+          <w:szCs w:val="24"/>
+        </w:rPr>
+        <w:t>static</w:t>
+      </w:r>
+      <w:proofErr w:type="spellEnd"/>
+      <w:r>
+        <w:rPr>
+          <w:sz w:val="24"/>
+          <w:szCs w:val="24"/>
+        </w:rPr>
+        <w:t xml:space="preserve">” con los </w:t>
+      </w:r>
+      <w:proofErr w:type="spellStart"/>
+      <w:r>
+        <w:rPr>
+          <w:sz w:val="24"/>
+          <w:szCs w:val="24"/>
+        </w:rPr>
+        <w:t>chunks</w:t>
+      </w:r>
+      <w:proofErr w:type="spellEnd"/>
+      <w:r>
+        <w:rPr>
+          <w:sz w:val="24"/>
+          <w:szCs w:val="24"/>
+        </w:rPr>
+        <w:t xml:space="preserve"> por defecto, con 8,58s. Y en </w:t>
+      </w:r>
+      <w:proofErr w:type="spellStart"/>
+      <w:r>
+        <w:rPr>
+          <w:sz w:val="24"/>
+          <w:szCs w:val="24"/>
+        </w:rPr>
+        <w:t>ultimo</w:t>
+      </w:r>
+      <w:proofErr w:type="spellEnd"/>
+      <w:r>
+        <w:rPr>
+          <w:sz w:val="24"/>
+          <w:szCs w:val="24"/>
+        </w:rPr>
+        <w:t xml:space="preserve"> lugar iría “</w:t>
+      </w:r>
+      <w:proofErr w:type="spellStart"/>
+      <w:r>
+        <w:rPr>
+          <w:sz w:val="24"/>
+          <w:szCs w:val="24"/>
+        </w:rPr>
+        <w:t>static</w:t>
+      </w:r>
+      <w:proofErr w:type="spellEnd"/>
+      <w:r>
+        <w:rPr>
+          <w:sz w:val="24"/>
+          <w:szCs w:val="24"/>
+        </w:rPr>
+        <w:t xml:space="preserve">” con 1 </w:t>
+      </w:r>
+      <w:proofErr w:type="spellStart"/>
+      <w:r>
+        <w:rPr>
+          <w:sz w:val="24"/>
+          <w:szCs w:val="24"/>
+        </w:rPr>
+        <w:t>chunk</w:t>
+      </w:r>
+      <w:proofErr w:type="spellEnd"/>
+      <w:r>
+        <w:rPr>
+          <w:sz w:val="24"/>
+          <w:szCs w:val="24"/>
+        </w:rPr>
+        <w:t xml:space="preserve"> con un resultado de 8,59s. “Dynamic” nos ofrece unos mejores resultados debido a que </w:t>
+      </w:r>
+      <w:r>
+        <w:rPr>
+          <w:sz w:val="24"/>
+          <w:szCs w:val="24"/>
+        </w:rPr>
+        <w:t xml:space="preserve">las iteraciones del bucle se </w:t>
+      </w:r>
+      <w:r>
+        <w:rPr>
+          <w:sz w:val="24"/>
+          <w:szCs w:val="24"/>
+        </w:rPr>
+        <w:lastRenderedPageBreak/>
+        <w:t>distribuyen dinámicamente entre los hilos en tiempo de ejecución. En lugar de asignar un conjunto fijo de iteraciones a cada hilo, asigna a cada hilo un lote de iteraciones, y cuando un hilo termina su lote, recibe otro lote hasta que se completen todas las iteraciones.</w:t>
+      </w:r>
+      <w:r>
+        <w:rPr>
+          <w:sz w:val="24"/>
+          <w:szCs w:val="24"/>
+        </w:rPr>
+        <w:t xml:space="preserve"> Por otro lado, en “</w:t>
+      </w:r>
+      <w:proofErr w:type="spellStart"/>
+      <w:r>
+        <w:rPr>
+          <w:sz w:val="24"/>
+          <w:szCs w:val="24"/>
+        </w:rPr>
+        <w:t>static</w:t>
+      </w:r>
+      <w:proofErr w:type="spellEnd"/>
+      <w:r>
+        <w:rPr>
+          <w:sz w:val="24"/>
+          <w:szCs w:val="24"/>
+        </w:rPr>
+        <w:t xml:space="preserve">” </w:t>
+      </w:r>
+      <w:r>
+        <w:rPr>
+          <w:sz w:val="24"/>
+          <w:szCs w:val="24"/>
+        </w:rPr>
+        <w:t>las iteraciones del bucle se dividen estáticamente entre los hilos antes de que comience la ejecución del bucle. Esto significa que cada hilo obtiene un número aproximadamente igual de iteraciones para procesar. La distribución es determinada en tiempo de compilación y se mantiene constante durante la ejecución del programa.</w:t>
+      </w:r>
+      <w:r>
+        <w:rPr>
+          <w:sz w:val="24"/>
+          <w:szCs w:val="24"/>
+        </w:rPr>
+        <w:t xml:space="preserve"> Y en ultimo lugar “static,1” es similar a “</w:t>
+      </w:r>
+      <w:proofErr w:type="spellStart"/>
+      <w:r>
+        <w:rPr>
+          <w:sz w:val="24"/>
+          <w:szCs w:val="24"/>
+        </w:rPr>
+        <w:t>static</w:t>
+      </w:r>
+      <w:proofErr w:type="spellEnd"/>
+      <w:r>
+        <w:rPr>
+          <w:sz w:val="24"/>
+          <w:szCs w:val="24"/>
+        </w:rPr>
+        <w:t xml:space="preserve">” </w:t>
+      </w:r>
+      <w:r>
+        <w:rPr>
+          <w:sz w:val="24"/>
+          <w:szCs w:val="24"/>
+        </w:rPr>
+        <w:t>pero garantiza que cada hilo reciba al menos una iteración para procesar.</w:t>
+      </w:r>
     </w:p>
     <w:p>
       <w:pPr>
@@ -1214,7 +1629,6 @@
           <w:sz w:val="24"/>
           <w:szCs w:val="24"/>
         </w:rPr>
-        <w:lastRenderedPageBreak/>
         <w:drawing>
           <wp:anchor distT="0" distB="0" distL="114300" distR="114300" simplePos="0" relativeHeight="251662336" behindDoc="1" locked="0" layoutInCell="1" allowOverlap="1" wp14:anchorId="3D7395BA" wp14:editId="663572E0">
             <wp:simplePos x="0" y="0"/>
@@ -1342,23 +1756,7 @@
           <w:sz w:val="24"/>
           <w:szCs w:val="24"/>
         </w:rPr>
-        <w:t>RAYP</w:t>
-      </w:r>
-      <w:r>
-        <w:rPr>
-          <w:color w:val="70AD47" w:themeColor="accent6"/>
-          <w:sz w:val="24"/>
-          <w:szCs w:val="24"/>
-        </w:rPr>
-        <w:t>2</w:t>
-      </w:r>
-      <w:r>
-        <w:rPr>
-          <w:color w:val="70AD47" w:themeColor="accent6"/>
-          <w:sz w:val="24"/>
-          <w:szCs w:val="24"/>
-        </w:rPr>
-        <w:t>:</w:t>
+        <w:t>RAYP2:</w:t>
       </w:r>
       <w:r>
         <w:rPr>
@@ -1404,6 +1802,134 @@
           <w:szCs w:val="24"/>
         </w:rPr>
       </w:pPr>
+    </w:p>
+    <w:p>
+      <w:pPr>
+        <w:rPr>
+          <w:sz w:val="24"/>
+          <w:szCs w:val="24"/>
+        </w:rPr>
+      </w:pPr>
+    </w:p>
+    <w:p>
+      <w:pPr>
+        <w:rPr>
+          <w:sz w:val="24"/>
+          <w:szCs w:val="24"/>
+        </w:rPr>
+      </w:pPr>
+    </w:p>
+    <w:p>
+      <w:pPr>
+        <w:rPr>
+          <w:sz w:val="24"/>
+          <w:szCs w:val="24"/>
+        </w:rPr>
+      </w:pPr>
+    </w:p>
+    <w:p>
+      <w:pPr>
+        <w:rPr>
+          <w:sz w:val="24"/>
+          <w:szCs w:val="24"/>
+        </w:rPr>
+      </w:pPr>
+    </w:p>
+    <w:p>
+      <w:pPr>
+        <w:rPr>
+          <w:sz w:val="24"/>
+          <w:szCs w:val="24"/>
+        </w:rPr>
+      </w:pPr>
+    </w:p>
+    <w:p>
+      <w:pPr>
+        <w:rPr>
+          <w:sz w:val="24"/>
+          <w:szCs w:val="24"/>
+        </w:rPr>
+      </w:pPr>
+    </w:p>
+    <w:p>
+      <w:pPr>
+        <w:rPr>
+          <w:sz w:val="24"/>
+          <w:szCs w:val="24"/>
+        </w:rPr>
+      </w:pPr>
+    </w:p>
+    <w:p>
+      <w:pPr>
+        <w:rPr>
+          <w:sz w:val="24"/>
+          <w:szCs w:val="24"/>
+        </w:rPr>
+      </w:pPr>
+    </w:p>
+    <w:p>
+      <w:pPr>
+        <w:rPr>
+          <w:sz w:val="24"/>
+          <w:szCs w:val="24"/>
+        </w:rPr>
+      </w:pPr>
+    </w:p>
+    <w:p>
+      <w:pPr>
+        <w:rPr>
+          <w:sz w:val="24"/>
+          <w:szCs w:val="24"/>
+        </w:rPr>
+      </w:pPr>
+    </w:p>
+    <w:p>
+      <w:pPr>
+        <w:rPr>
+          <w:sz w:val="24"/>
+          <w:szCs w:val="24"/>
+        </w:rPr>
+      </w:pPr>
+    </w:p>
+    <w:p>
+      <w:pPr>
+        <w:rPr>
+          <w:sz w:val="24"/>
+          <w:szCs w:val="24"/>
+        </w:rPr>
+      </w:pPr>
+    </w:p>
+    <w:p>
+      <w:pPr>
+        <w:rPr>
+          <w:sz w:val="24"/>
+          <w:szCs w:val="24"/>
+        </w:rPr>
+      </w:pPr>
+    </w:p>
+    <w:p>
+      <w:pPr>
+        <w:rPr>
+          <w:sz w:val="24"/>
+          <w:szCs w:val="24"/>
+        </w:rPr>
+      </w:pPr>
+    </w:p>
+    <w:p>
+      <w:pPr>
+        <w:rPr>
+          <w:sz w:val="24"/>
+          <w:szCs w:val="24"/>
+        </w:rPr>
+      </w:pPr>
+    </w:p>
+    <w:p>
+      <w:pPr>
+        <w:rPr>
+          <w:sz w:val="24"/>
+          <w:szCs w:val="24"/>
+        </w:rPr>
+      </w:pPr>
       <w:r>
         <w:rPr>
           <w:noProof/>
@@ -1411,26 +1937,19 @@
           <w:sz w:val="24"/>
           <w:szCs w:val="24"/>
         </w:rPr>
+        <w:lastRenderedPageBreak/>
         <w:drawing>
-          <wp:anchor distT="0" distB="0" distL="114300" distR="114300" simplePos="0" relativeHeight="251663360" behindDoc="1" locked="0" layoutInCell="1" allowOverlap="1" wp14:anchorId="486924F1" wp14:editId="7D45455C">
+          <wp:anchor distT="0" distB="0" distL="114300" distR="114300" simplePos="0" relativeHeight="251663360" behindDoc="1" locked="0" layoutInCell="1" allowOverlap="1" wp14:anchorId="486924F1" wp14:editId="4AD1C72F">
             <wp:simplePos x="0" y="0"/>
             <wp:positionH relativeFrom="margin">
               <wp:align>right</wp:align>
             </wp:positionH>
             <wp:positionV relativeFrom="paragraph">
-              <wp:posOffset>2979779</wp:posOffset>
+              <wp:posOffset>0</wp:posOffset>
             </wp:positionV>
             <wp:extent cx="5398770" cy="3037205"/>
             <wp:effectExtent l="0" t="0" r="0" b="0"/>
-            <wp:wrapThrough wrapText="bothSides">
-              <wp:wrapPolygon edited="0">
-                <wp:start x="0" y="0"/>
-                <wp:lineTo x="0" y="21406"/>
-                <wp:lineTo x="21493" y="21406"/>
-                <wp:lineTo x="21493" y="0"/>
-                <wp:lineTo x="0" y="0"/>
-              </wp:wrapPolygon>
-            </wp:wrapThrough>
+            <wp:wrapSquare wrapText="bothSides"/>
             <wp:docPr id="1875119157" name="Imagen 6"/>
             <wp:cNvGraphicFramePr>
               <a:graphicFrameLocks xmlns:a="http://schemas.openxmlformats.org/drawingml/2006/main" noChangeAspect="1"/>
@@ -1475,6 +1994,239 @@
             </a:graphic>
           </wp:anchor>
         </w:drawing>
+      </w:r>
+    </w:p>
+    <w:p>
+      <w:pPr>
+        <w:rPr>
+          <w:sz w:val="24"/>
+          <w:szCs w:val="24"/>
+        </w:rPr>
+      </w:pPr>
+      <w:r>
+        <w:rPr>
+          <w:sz w:val="24"/>
+          <w:szCs w:val="24"/>
+        </w:rPr>
+        <w:t xml:space="preserve">En el caso de RAYP2, la opción con “static,1” es la </w:t>
+      </w:r>
+      <w:proofErr w:type="spellStart"/>
+      <w:r>
+        <w:rPr>
+          <w:sz w:val="24"/>
+          <w:szCs w:val="24"/>
+        </w:rPr>
+        <w:t>mas</w:t>
+      </w:r>
+      <w:proofErr w:type="spellEnd"/>
+      <w:r>
+        <w:rPr>
+          <w:sz w:val="24"/>
+          <w:szCs w:val="24"/>
+        </w:rPr>
+        <w:t xml:space="preserve"> rápida tardando 3,32s. En segundo lugar tendríamos a “</w:t>
+      </w:r>
+      <w:proofErr w:type="spellStart"/>
+      <w:r>
+        <w:rPr>
+          <w:sz w:val="24"/>
+          <w:szCs w:val="24"/>
+        </w:rPr>
+        <w:t>static</w:t>
+      </w:r>
+      <w:proofErr w:type="spellEnd"/>
+      <w:r>
+        <w:rPr>
+          <w:sz w:val="24"/>
+          <w:szCs w:val="24"/>
+        </w:rPr>
+        <w:t>” con 3,52s y en ultimo lugar “</w:t>
+      </w:r>
+      <w:proofErr w:type="spellStart"/>
+      <w:r>
+        <w:rPr>
+          <w:sz w:val="24"/>
+          <w:szCs w:val="24"/>
+        </w:rPr>
+        <w:t>dynamic</w:t>
+      </w:r>
+      <w:proofErr w:type="spellEnd"/>
+      <w:r>
+        <w:rPr>
+          <w:sz w:val="24"/>
+          <w:szCs w:val="24"/>
+        </w:rPr>
+        <w:t xml:space="preserve">” con 3,53s. </w:t>
+      </w:r>
+      <w:r>
+        <w:rPr>
+          <w:sz w:val="24"/>
+          <w:szCs w:val="24"/>
+        </w:rPr>
+        <w:t xml:space="preserve">La diferencia de rendimiento entre </w:t>
+      </w:r>
+      <w:r>
+        <w:rPr>
+          <w:sz w:val="24"/>
+          <w:szCs w:val="24"/>
+        </w:rPr>
+        <w:t>“</w:t>
+      </w:r>
+      <w:proofErr w:type="spellStart"/>
+      <w:r>
+        <w:rPr>
+          <w:sz w:val="24"/>
+          <w:szCs w:val="24"/>
+        </w:rPr>
+        <w:t>dynamic</w:t>
+      </w:r>
+      <w:proofErr w:type="spellEnd"/>
+      <w:r>
+        <w:rPr>
+          <w:sz w:val="24"/>
+          <w:szCs w:val="24"/>
+        </w:rPr>
+        <w:t>”</w:t>
+      </w:r>
+      <w:r>
+        <w:rPr>
+          <w:sz w:val="24"/>
+          <w:szCs w:val="24"/>
+        </w:rPr>
+        <w:t xml:space="preserve"> y </w:t>
+      </w:r>
+      <w:r>
+        <w:rPr>
+          <w:sz w:val="24"/>
+          <w:szCs w:val="24"/>
+        </w:rPr>
+        <w:t>“</w:t>
+      </w:r>
+      <w:proofErr w:type="spellStart"/>
+      <w:r>
+        <w:rPr>
+          <w:sz w:val="24"/>
+          <w:szCs w:val="24"/>
+        </w:rPr>
+        <w:t>static</w:t>
+      </w:r>
+      <w:proofErr w:type="spellEnd"/>
+      <w:r>
+        <w:rPr>
+          <w:sz w:val="24"/>
+          <w:szCs w:val="24"/>
+        </w:rPr>
+        <w:t>”</w:t>
+      </w:r>
+      <w:r>
+        <w:rPr>
+          <w:sz w:val="24"/>
+          <w:szCs w:val="24"/>
+        </w:rPr>
+        <w:t xml:space="preserve"> podría deberse a la distribución de carga desigual en la generación de rayos y en la llamada a la función trace() para calcular </w:t>
+      </w:r>
+      <w:proofErr w:type="spellStart"/>
+      <w:r>
+        <w:rPr>
+          <w:sz w:val="24"/>
+          <w:szCs w:val="24"/>
+        </w:rPr>
+        <w:t>ncalls</w:t>
+      </w:r>
+      <w:proofErr w:type="spellEnd"/>
+      <w:r>
+        <w:rPr>
+          <w:sz w:val="24"/>
+          <w:szCs w:val="24"/>
+        </w:rPr>
+        <w:t xml:space="preserve">. Si la carga computacional varía significativamente entre diferentes regiones del espacio de píxeles, el uso de </w:t>
+      </w:r>
+      <w:proofErr w:type="spellStart"/>
+      <w:r>
+        <w:rPr>
+          <w:sz w:val="24"/>
+          <w:szCs w:val="24"/>
+        </w:rPr>
+        <w:t>dynamic</w:t>
+      </w:r>
+      <w:proofErr w:type="spellEnd"/>
+      <w:r>
+        <w:rPr>
+          <w:sz w:val="24"/>
+          <w:szCs w:val="24"/>
+        </w:rPr>
+        <w:t xml:space="preserve"> podría distribuir mejor la carga entre los hilos en comparación con </w:t>
+      </w:r>
+      <w:proofErr w:type="spellStart"/>
+      <w:r>
+        <w:rPr>
+          <w:sz w:val="24"/>
+          <w:szCs w:val="24"/>
+        </w:rPr>
+        <w:t>static</w:t>
+      </w:r>
+      <w:proofErr w:type="spellEnd"/>
+      <w:r>
+        <w:rPr>
+          <w:sz w:val="24"/>
+          <w:szCs w:val="24"/>
+        </w:rPr>
+        <w:t>.</w:t>
+      </w:r>
+      <w:r>
+        <w:rPr>
+          <w:sz w:val="24"/>
+          <w:szCs w:val="24"/>
+        </w:rPr>
+        <w:t xml:space="preserve"> Pero en el caso contrario podría hacer que fuese mas lento, que es lo que ha ocurrido esta vez. Dependiendo del código, a veces será mas optimo utilizar “</w:t>
+      </w:r>
+      <w:proofErr w:type="spellStart"/>
+      <w:r>
+        <w:rPr>
+          <w:sz w:val="24"/>
+          <w:szCs w:val="24"/>
+        </w:rPr>
+        <w:t>dynamic</w:t>
+      </w:r>
+      <w:proofErr w:type="spellEnd"/>
+      <w:r>
+        <w:rPr>
+          <w:sz w:val="24"/>
+          <w:szCs w:val="24"/>
+        </w:rPr>
+        <w:t xml:space="preserve">” y otras será </w:t>
+      </w:r>
+      <w:proofErr w:type="spellStart"/>
+      <w:r>
+        <w:rPr>
+          <w:sz w:val="24"/>
+          <w:szCs w:val="24"/>
+        </w:rPr>
+        <w:t>mas</w:t>
+      </w:r>
+      <w:proofErr w:type="spellEnd"/>
+      <w:r>
+        <w:rPr>
+          <w:sz w:val="24"/>
+          <w:szCs w:val="24"/>
+        </w:rPr>
+        <w:t xml:space="preserve"> optimo utilizar “</w:t>
+      </w:r>
+      <w:proofErr w:type="spellStart"/>
+      <w:r>
+        <w:rPr>
+          <w:sz w:val="24"/>
+          <w:szCs w:val="24"/>
+        </w:rPr>
+        <w:t>static</w:t>
+      </w:r>
+      <w:proofErr w:type="spellEnd"/>
+      <w:r>
+        <w:rPr>
+          <w:sz w:val="24"/>
+          <w:szCs w:val="24"/>
+        </w:rPr>
+        <w:t xml:space="preserve">”. </w:t>
       </w:r>
     </w:p>
     <w:sectPr>
@@ -2039,8 +2791,7 @@
   <w:font w:name="Formula1 Display Regular">
     <w:panose1 w:val="02000000000000000000"/>
     <w:charset w:val="00"/>
-    <w:family w:val="modern"/>
-    <w:notTrueType/>
+    <w:family w:val="auto"/>
     <w:pitch w:val="variable"/>
     <w:sig w:usb0="00000007" w:usb1="00000000" w:usb2="00000000" w:usb3="00000000" w:csb0="00000003" w:csb1="00000000"/>
   </w:font>
@@ -2072,6 +2823,7 @@
   <w:rsids>
     <w:rsidRoot w:val="00D91C09"/>
     <w:rsid w:val="001E1E5F"/>
+    <w:rsid w:val="00B772EA"/>
     <w:rsid w:val="00BE6E22"/>
     <w:rsid w:val="00D44E21"/>
     <w:rsid w:val="00D91C09"/>

</xml_diff>